<commit_message>
Updated some documentation for testing
</commit_message>
<xml_diff>
--- a/Documentation/testing_group5_Final.docx
+++ b/Documentation/testing_group5_Final.docx
@@ -15,6 +15,8 @@
           <w:szCs w:val="32"/>
         </w:rPr>
       </w:pPr>
+      <w:bookmarkStart w:id="0" w:name="_GoBack"/>
+      <w:bookmarkEnd w:id="0"/>
       <w:r>
         <w:rPr>
           <w:rFonts w:asciiTheme="majorHAnsi" w:eastAsiaTheme="minorEastAsia" w:hAnsiTheme="majorHAnsi" w:cstheme="majorHAnsi"/>
@@ -1511,8 +1513,6 @@
         </w:rPr>
         <w:br w:type="page"/>
       </w:r>
-      <w:bookmarkStart w:id="0" w:name="_GoBack"/>
-      <w:bookmarkEnd w:id="0"/>
     </w:p>
     <w:p>
       <w:pPr>
@@ -2339,16 +2339,7 @@
         </w:numPr>
       </w:pPr>
       <w:r>
-        <w:t xml:space="preserve">Verified </w:t>
-      </w:r>
-      <w:r>
-        <w:t>that user input fields only accepted valid input</w:t>
-      </w:r>
-      <w:r>
-        <w:t xml:space="preserve"> </w:t>
-      </w:r>
-      <w:r>
-        <w:t xml:space="preserve">by </w:t>
+        <w:t xml:space="preserve">Verified that user input fields only accepted valid input by </w:t>
       </w:r>
       <w:r>
         <w:t>boundary</w:t>
@@ -2511,13 +2502,7 @@
     </w:p>
     <w:p>
       <w:r>
-        <w:t xml:space="preserve">Figure </w:t>
-      </w:r>
-      <w:r>
-        <w:t>2</w:t>
-      </w:r>
-      <w:r>
-        <w:t>.</w:t>
+        <w:t>Figure 2.</w:t>
       </w:r>
     </w:p>
     <w:p>
@@ -2565,17 +2550,14 @@
     <w:p/>
     <w:p>
       <w:r>
-        <w:t xml:space="preserve">Figure </w:t>
-      </w:r>
-      <w:r>
-        <w:t>3</w:t>
-      </w:r>
-      <w:r>
-        <w:t>.</w:t>
-      </w:r>
-    </w:p>
-    <w:p>
-      <w:r>
+        <w:t>Figure 3.</w:t>
+      </w:r>
+    </w:p>
+    <w:p>
+      <w:r>
+        <w:rPr>
+          <w:noProof/>
+        </w:rPr>
         <w:drawing>
           <wp:inline distT="0" distB="0" distL="0" distR="0" wp14:anchorId="15EC8D24" wp14:editId="6872DA56">
             <wp:extent cx="5723046" cy="2257425"/>
@@ -2622,17 +2604,14 @@
     <w:p>
       <w:r>
         <w:lastRenderedPageBreak/>
-        <w:t xml:space="preserve">Figure </w:t>
-      </w:r>
-      <w:r>
-        <w:t>4</w:t>
-      </w:r>
-      <w:r>
-        <w:t>.</w:t>
-      </w:r>
-    </w:p>
-    <w:p>
-      <w:r>
+        <w:t>Figure 4.</w:t>
+      </w:r>
+    </w:p>
+    <w:p>
+      <w:r>
+        <w:rPr>
+          <w:noProof/>
+        </w:rPr>
         <w:drawing>
           <wp:inline distT="0" distB="0" distL="0" distR="0" wp14:anchorId="5DECB0C6" wp14:editId="590D75AA">
             <wp:extent cx="5800725" cy="2247160"/>

</xml_diff>